<commit_message>
Added reference support to report doc
</commit_message>
<xml_diff>
--- a/ML-1819--task-107--team-32.docx
+++ b/ML-1819--task-107--team-32.docx
@@ -764,240 +764,162 @@
       <w:pPr>
         <w:ind w:firstLine="0"/>
       </w:pPr>
-      <w:r>
-        <w:t xml:space="preserve"> [</w:t>
-      </w:r>
-      <w:hyperlink w:anchor="bib1" w:history="1">
+    </w:p>
+    <w:p>
+      <w:pPr>
+        <w:pStyle w:val="Heading1"/>
+      </w:pPr>
+      <w:r>
+        <w:t>Related Work</w:t>
+      </w:r>
+    </w:p>
+    <w:p>
+      <w:pPr>
+        <w:ind w:firstLine="0"/>
+      </w:pPr>
+      <w:r>
+        <w:t xml:space="preserve">A similar study to classify user gender based on Twitter profile details and information taken from sample tweets was carried out by Burger et al. </w:t>
+      </w:r>
+      <w:r>
+        <w:fldChar w:fldCharType="begin"/>
+      </w:r>
+      <w:r>
+        <w:instrText xml:space="preserve"> ADDIN EN.CITE &lt;EndNote&gt;&lt;Cite&gt;&lt;Author&gt;Burger&lt;/Author&gt;&lt;Year&gt;2011&lt;/Year&gt;&lt;RecNum&gt;3&lt;/RecNum&gt;&lt;DisplayText&gt;[1]&lt;/DisplayText&gt;&lt;record&gt;&lt;rec-number&gt;3&lt;/rec-number&gt;&lt;foreign-keys&gt;&lt;key app="EN" db-id="werxdts9620dz3e90rppsf0bs02rwep9zadd" timestamp="1540657210"&gt;3&lt;/key&gt;&lt;/foreign-keys&gt;&lt;ref-type name="Conference Paper"&gt;47&lt;/ref-type&gt;&lt;contributors&gt;&lt;authors&gt;&lt;author&gt;John D. Burger&lt;/author&gt;&lt;author&gt;John Henderson&lt;/author&gt;&lt;author&gt;George Kim&lt;/author&gt;&lt;author&gt;Guido Zarrella&lt;/author&gt;&lt;/authors&gt;&lt;/contributors&gt;&lt;titles&gt;&lt;title&gt;Discriminating gender on Twitter&lt;/title&gt;&lt;secondary-title&gt;Proceedings of the Conference on Empirical Methods in Natural Language Processing&lt;/secondary-title&gt;&lt;/titles&gt;&lt;pages&gt;1301-1309&lt;/pages&gt;&lt;dates&gt;&lt;year&gt;2011&lt;/year&gt;&lt;/dates&gt;&lt;pub-location&gt;Edinburgh, United Kingdom&lt;/pub-location&gt;&lt;publisher&gt;Association for Computational Linguistics&lt;/publisher&gt;&lt;urls&gt;&lt;/urls&gt;&lt;custom1&gt;2145568&lt;/custom1&gt;&lt;/record&gt;&lt;/Cite&gt;&lt;/EndNote&gt;</w:instrText>
+      </w:r>
+      <w:r>
+        <w:fldChar w:fldCharType="separate"/>
+      </w:r>
+      <w:r>
+        <w:rPr>
+          <w:noProof/>
+        </w:rPr>
+        <w:t>[</w:t>
+      </w:r>
+      <w:hyperlink w:anchor="_ENREF_1" w:tooltip="Burger, 2011 #3" w:history="1">
         <w:r>
           <w:rPr>
-            <w:rStyle w:val="Hyperlink"/>
-            <w:u w:val="none"/>
-            <w14:ligatures w14:val="standard"/>
+            <w:noProof/>
           </w:rPr>
           <w:t>1</w:t>
         </w:r>
       </w:hyperlink>
       <w:r>
-        <w:t>–</w:t>
-      </w:r>
-      <w:hyperlink w:anchor="bib3" w:history="1">
+        <w:rPr>
+          <w:noProof/>
+        </w:rPr>
+        <w:t>]</w:t>
+      </w:r>
+      <w:r>
+        <w:fldChar w:fldCharType="end"/>
+      </w:r>
+      <w:r>
+        <w:t xml:space="preserve"> In this study,</w:t>
+      </w:r>
+      <w:r>
+        <w:t xml:space="preserve"> they sought to predict user gender based on a limited number of features. </w:t>
+      </w:r>
+      <w:r>
+        <w:t xml:space="preserve">The features taken from the user’s profile were: full name, </w:t>
+      </w:r>
+      <w:r>
+        <w:t>description,</w:t>
+      </w:r>
+      <w:r>
+        <w:t xml:space="preserve"> and link.</w:t>
+      </w:r>
+      <w:r>
+        <w:t xml:space="preserve"> They also </w:t>
+      </w:r>
+      <w:r>
+        <w:t>took data from a selection of tweets.</w:t>
+      </w:r>
+      <w:r>
+        <w:t xml:space="preserve"> To process this </w:t>
+      </w:r>
+      <w:r>
+        <w:t>data,</w:t>
+      </w:r>
+      <w:r>
+        <w:t xml:space="preserve"> they initially experimented with a Linear SVM, Naïve Bayes, and BalancedWinnow2.</w:t>
+      </w:r>
+      <w:r>
+        <w:t xml:space="preserve"> </w:t>
+      </w:r>
+      <w:r>
+        <w:t>The most effective indicators of gender for them was the presence or absence of words from a predetermined dictionary. For example</w:t>
+      </w:r>
+      <w:r>
+        <w:t>,</w:t>
+      </w:r>
+      <w:r>
+        <w:t xml:space="preserve"> the inclusion of “&lt;3” in a description or tweet was an 85.7% indicator that the user was female.</w:t>
+      </w:r>
+      <w:r>
+        <w:fldChar w:fldCharType="begin"/>
+      </w:r>
+      <w:r>
+        <w:instrText xml:space="preserve"> ADDIN EN.CITE &lt;EndNote&gt;&lt;Cite&gt;&lt;Author&gt;Burger&lt;/Author&gt;&lt;Year&gt;2011&lt;/Year&gt;&lt;RecNum&gt;3&lt;/RecNum&gt;&lt;DisplayText&gt;[1]&lt;/DisplayText&gt;&lt;record&gt;&lt;rec-number&gt;3&lt;/rec-number&gt;&lt;foreign-keys&gt;&lt;key app="EN" db-id="werxdts9620dz3e90rppsf0bs02rwep9zadd" timestamp="1540657210"&gt;3&lt;/key&gt;&lt;/foreign-keys&gt;&lt;ref-type name="Conference Paper"&gt;47&lt;/ref-type&gt;&lt;contributors&gt;&lt;authors&gt;&lt;author&gt;John D. Burger&lt;/author&gt;&lt;author&gt;John Henderson&lt;/author&gt;&lt;author&gt;George Kim&lt;/author&gt;&lt;author&gt;Guido Zarrella&lt;/author&gt;&lt;/authors&gt;&lt;/contributors&gt;&lt;titles&gt;&lt;title&gt;Discriminating gender on Twitter&lt;/title&gt;&lt;secondary-title&gt;Proceedings of the Conference on Empirical Methods in Natural Language Processing&lt;/secondary-title&gt;&lt;/titles&gt;&lt;pages&gt;1301-1309&lt;/pages&gt;&lt;dates&gt;&lt;year&gt;2011&lt;/year&gt;&lt;/dates&gt;&lt;pub-location&gt;Edinburgh, United Kingdom&lt;/pub-location&gt;&lt;publisher&gt;Association for Computational Linguistics&lt;/publisher&gt;&lt;urls&gt;&lt;/urls&gt;&lt;custom1&gt;2145568&lt;/custom1&gt;&lt;/record&gt;&lt;/Cite&gt;&lt;/EndNote&gt;</w:instrText>
+      </w:r>
+      <w:r>
+        <w:fldChar w:fldCharType="separate"/>
+      </w:r>
+      <w:r>
+        <w:rPr>
+          <w:noProof/>
+        </w:rPr>
+        <w:t>[</w:t>
+      </w:r>
+      <w:hyperlink w:anchor="_ENREF_1" w:tooltip="Burger, 2011 #3" w:history="1">
         <w:r>
           <w:rPr>
-            <w:rStyle w:val="Hyperlink"/>
-            <w:u w:val="none"/>
-            <w14:ligatures w14:val="standard"/>
+            <w:noProof/>
           </w:rPr>
-          <w:t>3</w:t>
+          <w:t>1</w:t>
         </w:r>
       </w:hyperlink>
       <w:r>
-        <w:t>].</w:t>
-      </w:r>
+        <w:rPr>
+          <w:noProof/>
+        </w:rPr>
+        <w:t>]</w:t>
+      </w:r>
+      <w:r>
+        <w:fldChar w:fldCharType="end"/>
+      </w:r>
+      <w:bookmarkStart w:id="0" w:name="_GoBack"/>
+      <w:bookmarkEnd w:id="0"/>
     </w:p>
     <w:p>
       <w:pPr>
-        <w:ind w:firstLine="0"/>
-      </w:pPr>
+        <w:pStyle w:val="Heading1"/>
+      </w:pPr>
+      <w:r>
+        <w:t>mETHODOLOGY</w:t>
+      </w:r>
     </w:p>
     <w:p>
       <w:pPr>
-        <w:pStyle w:val="Heading1"/>
-      </w:pPr>
-      <w:r>
-        <w:t>Related Work</w:t>
+        <w:pStyle w:val="Heading2"/>
+      </w:pPr>
+      <w:r>
+        <w:t>Evaluating</w:t>
+      </w:r>
+      <w:r>
+        <w:t xml:space="preserve"> data</w:t>
       </w:r>
     </w:p>
     <w:p>
       <w:pPr>
         <w:ind w:firstLine="0"/>
       </w:pPr>
-      <w:proofErr w:type="spellStart"/>
-      <w:r>
-        <w:t>Py</w:t>
-      </w:r>
-      <w:proofErr w:type="spellEnd"/>
-      <w:r>
-        <w:t xml:space="preserve">/Co bi-component structures consisting of closely spaced (gap size </w:t>
-      </w:r>
-      <w:r>
-        <w:rPr>
-          <w:i/>
-        </w:rPr>
-        <w:t>d</w:t>
-      </w:r>
-      <w:r>
-        <w:rPr>
-          <w:i/>
-        </w:rPr>
-        <w:t> </w:t>
-      </w:r>
-      <w:r>
-        <w:sym w:font="Symbol" w:char="F03D"/>
-      </w:r>
-      <w:r>
-        <w:t> </w:t>
-      </w:r>
-      <w:r>
-        <w:t xml:space="preserve">35 nm) elliptical dots of thickness 25 nm, length 1 </w:t>
-      </w:r>
-      <w:r>
-        <w:rPr>
-          <w:rFonts w:ascii="Symbol" w:hAnsi="Symbol" w:cs="AdvPSMP10"/>
-        </w:rPr>
-        <w:t></w:t>
-      </w:r>
-      <w:r>
-        <w:t>m and width 225 nm, respectively, dispersed in two different kinds of lattices, were fabricated by a self-aligned shadow deposition technique</w:t>
-      </w:r>
-      <w:r>
-        <w:t xml:space="preserve"> [</w:t>
-      </w:r>
-      <w:hyperlink w:anchor="bib6" w:history="1">
-        <w:r>
-          <w:rPr>
-            <w:rStyle w:val="Hyperlink"/>
-            <w:u w:val="none"/>
-            <w14:ligatures w14:val="standard"/>
-          </w:rPr>
-          <w:t>6</w:t>
-        </w:r>
-      </w:hyperlink>
-      <w:r>
-        <w:t>–</w:t>
-      </w:r>
-      <w:hyperlink w:anchor="bib8" w:history="1">
-        <w:r>
-          <w:rPr>
-            <w:rStyle w:val="Hyperlink"/>
-            <w:u w:val="none"/>
-            <w14:ligatures w14:val="standard"/>
-          </w:rPr>
-          <w:t>8</w:t>
-        </w:r>
-      </w:hyperlink>
-      <w:r>
-        <w:t>]</w:t>
-      </w:r>
-      <w:r>
-        <w:t>.</w:t>
-      </w:r>
-      <w:r>
-        <w:rPr>
-          <w:rStyle w:val="EndnoteReference"/>
-          <w:vertAlign w:val="baseline"/>
-          <w14:ligatures w14:val="standard"/>
-        </w:rPr>
-        <w:t xml:space="preserve"> </w:t>
-      </w:r>
-      <w:r>
-        <w:t xml:space="preserve">The </w:t>
-      </w:r>
-      <w:proofErr w:type="spellStart"/>
-      <w:r>
-        <w:t>Py</w:t>
-      </w:r>
-      <w:proofErr w:type="spellEnd"/>
-      <w:r>
-        <w:t xml:space="preserve"> composition is Ni</w:t>
-      </w:r>
-      <w:r>
-        <w:rPr>
-          <w:vertAlign w:val="subscript"/>
-        </w:rPr>
-        <w:t>80</w:t>
-      </w:r>
-      <w:r>
-        <w:t>Fe</w:t>
-      </w:r>
-      <w:r>
-        <w:rPr>
-          <w:vertAlign w:val="subscript"/>
-        </w:rPr>
-        <w:t>20</w:t>
-      </w:r>
-      <w:r>
-        <w:t>. The array is organized into closely-packed chains with inter-dot distance along the chain of D</w:t>
-      </w:r>
-      <w:r>
-        <w:t> </w:t>
-      </w:r>
-      <w:r>
-        <w:sym w:font="Symbol" w:char="F03D"/>
-      </w:r>
-      <w:r>
-        <w:t> </w:t>
-      </w:r>
-      <w:r>
-        <w:t>140 nm while the inter-chain distance is D</w:t>
-      </w:r>
-      <w:r>
-        <w:t> </w:t>
-      </w:r>
-      <w:r>
-        <w:sym w:font="Symbol" w:char="F03D"/>
-      </w:r>
-      <w:r>
-        <w:t> </w:t>
-      </w:r>
-      <w:r>
-        <w:t xml:space="preserve">600 nm. </w:t>
-      </w:r>
-      <w:r>
-        <w:t xml:space="preserve">The scanning electron microscopy image of the investigated bi-component sample, shown as inset of </w:t>
-      </w:r>
-      <w:hyperlink w:anchor="fig1" w:history="1">
-        <w:r>
-          <w:t>Fig. 1</w:t>
-        </w:r>
-      </w:hyperlink>
-      <w:r>
-        <w:t xml:space="preserve">, reveals that the dots edge is quite sharp and far from that of an </w:t>
-      </w:r>
-      <w:proofErr w:type="gramStart"/>
-      <w:r>
-        <w:t>ideal ellipses</w:t>
-      </w:r>
-      <w:proofErr w:type="gramEnd"/>
-      <w:r>
-        <w:t xml:space="preserve">. </w:t>
-      </w:r>
-      <w:r>
-        <w:t>A reference sample consisting of an array of isolated bi-component elements with distance of 600 nm between the bi-component units in both the in-plane directions, was also patterned using the same technique and used to perform control experiment.</w:t>
-      </w:r>
     </w:p>
     <w:p>
       <w:pPr>
-        <w:pStyle w:val="Heading1"/>
-      </w:pPr>
-      <w:r>
-        <w:t>mETHODOLOGY</w:t>
-      </w:r>
-    </w:p>
-    <w:p>
-      <w:pPr>
         <w:pStyle w:val="Heading2"/>
       </w:pPr>
       <w:r>
-        <w:t>Evaluating</w:t>
-      </w:r>
-      <w:r>
-        <w:t xml:space="preserve"> data</w:t>
-      </w:r>
-    </w:p>
-    <w:p>
-      <w:pPr>
-        <w:ind w:firstLine="0"/>
-      </w:pPr>
-    </w:p>
-    <w:p>
-      <w:pPr>
-        <w:pStyle w:val="Heading2"/>
-      </w:pPr>
-      <w:r>
         <w:t>Choosing Models</w:t>
       </w:r>
-      <w:bookmarkStart w:id="0" w:name="_GoBack"/>
-      <w:bookmarkEnd w:id="0"/>
     </w:p>
     <w:p>
       <w:pPr>
@@ -1698,14 +1620,7 @@
         <w:rPr>
           <w:lang w:val="en-GB"/>
         </w:rPr>
-        <w:t xml:space="preserve"> are the same as the ones of the single-component system apart from the explicit dependence of the magnetic parameters on the given ferromagnetic material. </w:t>
-      </w:r>
-      <w:r>
-        <w:rPr>
-          <w:lang w:val="en-GB"/>
-        </w:rPr>
-        <w:lastRenderedPageBreak/>
-        <w:t>Moreover, the uniaxial anisotropy energy density of Co is neglected.</w:t>
+        <w:t xml:space="preserve"> are the same as the ones of the single-component system apart from the explicit dependence of the magnetic parameters on the given ferromagnetic material. Moreover, the uniaxial anisotropy energy density of Co is neglected.</w:t>
       </w:r>
     </w:p>
     <w:p>
@@ -1736,7 +1651,14 @@
         <w:rPr>
           <w:lang w:val="en-GB"/>
         </w:rPr>
-        <w:t>, a version of the Bloch theorem, viz. Note that, exchange contribution is set equal to zero, because in each unit cell the two elliptical dots are separated. Moreover, the uniaxial anisotropy energy density of Co is neglected</w:t>
+        <w:t xml:space="preserve">, a version of the Bloch theorem, viz. Note that, exchange </w:t>
+      </w:r>
+      <w:r>
+        <w:rPr>
+          <w:lang w:val="en-GB"/>
+        </w:rPr>
+        <w:lastRenderedPageBreak/>
+        <w:t>contribution is set equal to zero, because in each unit cell the two elliptical dots are separated. Moreover, the uniaxial anisotropy energy density of Co is neglected</w:t>
       </w:r>
       <w:r>
         <w:rPr>
@@ -1752,7 +1674,25 @@
             <w:lang w:val="en-GB"/>
             <w14:ligatures w14:val="standard"/>
           </w:rPr>
-          <w:t>Table 1</w:t>
+          <w:t>Tabl</w:t>
+        </w:r>
+        <w:r>
+          <w:rPr>
+            <w:rStyle w:val="Hyperlink"/>
+            <w:u w:val="none"/>
+            <w:lang w:val="en-GB"/>
+            <w14:ligatures w14:val="standard"/>
+          </w:rPr>
+          <w:t>e</w:t>
+        </w:r>
+        <w:r>
+          <w:rPr>
+            <w:rStyle w:val="Hyperlink"/>
+            <w:u w:val="none"/>
+            <w:lang w:val="en-GB"/>
+            <w14:ligatures w14:val="standard"/>
+          </w:rPr>
+          <w:t xml:space="preserve"> 1</w:t>
         </w:r>
       </w:hyperlink>
       <w:r>
@@ -2592,10 +2532,7 @@
       </w:r>
       <w:proofErr w:type="spellEnd"/>
       <w:r>
-        <w:t xml:space="preserve"> and Co sub-elements, characterized by a different coercivity. As the field is reduced from positive saturation (upper branch of the M-H loop), a 100% </w:t>
-      </w:r>
-      <w:r>
-        <w:t>remanence is attained.</w:t>
+        <w:t xml:space="preserve"> and Co sub-elements, characterized by a different coercivity. As the field is reduced from positive saturation (upper branch of the M-H loop), a 100% remanence is attained.</w:t>
       </w:r>
       <w:r>
         <w:t xml:space="preserve"> W</w:t>
@@ -2633,7 +2570,10 @@
         <w:t xml:space="preserve">. </w:t>
       </w:r>
       <w:r>
-        <w:t>At large positive field (</w:t>
+        <w:t xml:space="preserve">At large positive field </w:t>
+      </w:r>
+      <w:r>
+        <w:t>(</w:t>
       </w:r>
       <w:r>
         <w:rPr>
@@ -3158,7 +3098,6 @@
         <w:pStyle w:val="Heading2"/>
       </w:pPr>
       <w:r>
-        <w:lastRenderedPageBreak/>
         <w:t xml:space="preserve">Field </w:t>
       </w:r>
       <w:r>
@@ -3202,7 +3141,11 @@
         <w:t xml:space="preserve"> </w:t>
       </w:r>
       <w:r>
-        <w:t>displays the frequencies of BLS peaks plotted as a function of the applied field magnitude starting from positive values. The field is then decreased and reversed following the upper branch of the hysteresis loop, shown in the same figure. Up to five peaks are measured in the spectra, as shown in spectrum measured at H</w:t>
+        <w:t xml:space="preserve">displays the frequencies of BLS peaks plotted as a function of the applied field magnitude starting from positive values. The field is then decreased and reversed following the upper branch of the hysteresis loop, shown in the same figure. Up to five peaks are </w:t>
+      </w:r>
+      <w:r>
+        <w:lastRenderedPageBreak/>
+        <w:t>measured in the spectra, as shown in spectrum measured at H</w:t>
       </w:r>
       <w:r>
         <w:t> </w:t>
@@ -4060,11 +4003,7 @@
         <w:t>. O</w:t>
       </w:r>
       <w:r>
-        <w:t xml:space="preserve">ne could have predicted to </w:t>
-      </w:r>
-      <w:r>
-        <w:lastRenderedPageBreak/>
-        <w:t xml:space="preserve">find the same frequency values at ±500 </w:t>
+        <w:t xml:space="preserve">ne could have predicted to find the same frequency values at ±500 </w:t>
       </w:r>
       <w:proofErr w:type="spellStart"/>
       <w:r>
@@ -4164,7 +4103,11 @@
       </w:r>
       <w:proofErr w:type="spellEnd"/>
       <w:r>
-        <w:t xml:space="preserve">) decreases by 0.25 GHz. The reason of this complex behavior will be addressed in the following, analyzing the interplay of both static and dynamic dipolar coupling between the adjacent </w:t>
+        <w:t xml:space="preserve">) decreases by 0.25 GHz. The reason of this complex behavior will be addressed in the following, analyzing the interplay of both </w:t>
+      </w:r>
+      <w:r>
+        <w:lastRenderedPageBreak/>
+        <w:t xml:space="preserve">static and dynamic dipolar coupling between the adjacent </w:t>
       </w:r>
       <w:proofErr w:type="spellStart"/>
       <w:r>
@@ -5171,10 +5114,7 @@
       </w:r>
       <w:proofErr w:type="spellEnd"/>
       <w:r>
-        <w:t xml:space="preserve"> dots exhibit a moderate </w:t>
-      </w:r>
-      <w:r>
-        <w:t>decrease with reducing d, while an opposite but less pronounced behavior is exhibited by the F(Co) mode.</w:t>
+        <w:t xml:space="preserve"> dots exhibit a moderate decrease with reducing d, while an opposite but less pronounced behavior is exhibited by the F(Co) mode.</w:t>
       </w:r>
     </w:p>
     <w:p>
@@ -5234,7 +5174,10 @@
       </w:r>
       <w:proofErr w:type="spellEnd"/>
       <w:r>
-        <w:t xml:space="preserve"> coupled bi-component cobalt and </w:t>
+        <w:t xml:space="preserve"> coupled bi-</w:t>
+      </w:r>
+      <w:r>
+        <w:t xml:space="preserve">component cobalt and </w:t>
       </w:r>
       <w:proofErr w:type="spellStart"/>
       <w:r>
@@ -5683,7 +5626,6 @@
           <w:lang w:eastAsia="it-IT"/>
           <w14:ligatures w14:val="standard"/>
         </w:rPr>
-        <w:lastRenderedPageBreak/>
         <w:t>A.3.3</w:t>
       </w:r>
       <w:r>
@@ -5857,1195 +5799,44 @@
         <w:rPr>
           <w14:ligatures w14:val="standard"/>
         </w:rPr>
+        <w:lastRenderedPageBreak/>
         <w:t>REFERENCES</w:t>
       </w:r>
+      <w:bookmarkStart w:id="12" w:name="bib1"/>
+      <w:bookmarkEnd w:id="12"/>
     </w:p>
-    <w:tbl>
-      <w:tblPr>
-        <w:tblW w:w="0" w:type="auto"/>
-        <w:tblLook w:val="0000" w:firstRow="0" w:lastRow="0" w:firstColumn="0" w:lastColumn="0" w:noHBand="0" w:noVBand="0"/>
-      </w:tblPr>
-      <w:tblGrid>
-        <w:gridCol w:w="312"/>
-        <w:gridCol w:w="4704"/>
-      </w:tblGrid>
-      <w:tr>
-        <w:tc>
-          <w:tcPr>
-            <w:tcW w:w="0" w:type="auto"/>
-            <w:tcMar>
-              <w:right w:w="40" w:type="dxa"/>
-            </w:tcMar>
-          </w:tcPr>
-          <w:p>
-            <w:pPr>
-              <w:pStyle w:val="Bibentry"/>
-              <w:rPr>
-                <w:rFonts w:cs="Times New Roman"/>
-                <w14:ligatures w14:val="standard"/>
-              </w:rPr>
-            </w:pPr>
-            <w:bookmarkStart w:id="12" w:name="bib1"/>
-            <w:bookmarkStart w:id="13" w:name="RefPart"/>
-            <w:bookmarkEnd w:id="12"/>
-            <w:r>
-              <w:rPr>
-                <w:rFonts w:cs="Times New Roman"/>
-                <w14:ligatures w14:val="standard"/>
-              </w:rPr>
-              <w:t>[1]</w:t>
-            </w:r>
-          </w:p>
-        </w:tc>
-        <w:tc>
-          <w:tcPr>
-            <w:tcW w:w="0" w:type="auto"/>
-            <w:tcMar>
-              <w:left w:w="40" w:type="dxa"/>
-            </w:tcMar>
-          </w:tcPr>
-          <w:p>
-            <w:pPr>
-              <w:pStyle w:val="Bibentry"/>
-              <w:jc w:val="both"/>
-              <w:rPr>
-                <w14:ligatures w14:val="standard"/>
-              </w:rPr>
-            </w:pPr>
-            <w:bookmarkStart w:id="14" w:name="AU10"/>
-            <w:r>
-              <w:rPr>
-                <w:rStyle w:val="FirstName"/>
-                <w14:ligatures w14:val="standard"/>
-              </w:rPr>
-              <w:t>Patricia S.</w:t>
-            </w:r>
-            <w:r>
-              <w:rPr>
-                <w14:ligatures w14:val="standard"/>
-              </w:rPr>
-              <w:t xml:space="preserve"> </w:t>
-            </w:r>
-            <w:r>
-              <w:rPr>
-                <w:rStyle w:val="Surname"/>
-                <w14:ligatures w14:val="standard"/>
-              </w:rPr>
-              <w:t>Abril</w:t>
-            </w:r>
-            <w:bookmarkEnd w:id="14"/>
-            <w:r>
-              <w:rPr>
-                <w:lang w:eastAsia="it-IT"/>
-                <w14:ligatures w14:val="standard"/>
-              </w:rPr>
-              <w:t xml:space="preserve"> and </w:t>
-            </w:r>
-            <w:bookmarkStart w:id="15" w:name="AU11"/>
-            <w:r>
-              <w:rPr>
-                <w:rStyle w:val="FirstName"/>
-                <w14:ligatures w14:val="standard"/>
-              </w:rPr>
-              <w:t>Robert</w:t>
-            </w:r>
-            <w:r>
-              <w:rPr>
-                <w14:ligatures w14:val="standard"/>
-              </w:rPr>
-              <w:t xml:space="preserve"> </w:t>
-            </w:r>
-            <w:r>
-              <w:rPr>
-                <w:rStyle w:val="Surname"/>
-                <w14:ligatures w14:val="standard"/>
-              </w:rPr>
-              <w:t>Plant</w:t>
-            </w:r>
-            <w:bookmarkEnd w:id="15"/>
-            <w:r>
-              <w:rPr>
-                <w:lang w:eastAsia="it-IT"/>
-                <w14:ligatures w14:val="standard"/>
-              </w:rPr>
-              <w:t xml:space="preserve">. </w:t>
-            </w:r>
-            <w:r>
-              <w:rPr>
-                <w:rStyle w:val="Year"/>
-                <w14:ligatures w14:val="standard"/>
-              </w:rPr>
-              <w:t>2007</w:t>
-            </w:r>
-            <w:r>
-              <w:rPr>
-                <w:lang w:eastAsia="it-IT"/>
-                <w14:ligatures w14:val="standard"/>
-              </w:rPr>
-              <w:t xml:space="preserve">. </w:t>
-            </w:r>
-            <w:r>
-              <w:rPr>
-                <w:rStyle w:val="ArticleTitle"/>
-                <w14:ligatures w14:val="standard"/>
-              </w:rPr>
-              <w:t>The patent holder’s dilemma: Buy, sell, or troll?</w:t>
-            </w:r>
-            <w:r>
-              <w:rPr>
-                <w14:ligatures w14:val="standard"/>
-              </w:rPr>
-              <w:t xml:space="preserve"> </w:t>
-            </w:r>
-            <w:proofErr w:type="spellStart"/>
-            <w:r>
-              <w:rPr>
-                <w:i/>
-                <w14:ligatures w14:val="standard"/>
-              </w:rPr>
-              <w:t>Commun</w:t>
-            </w:r>
-            <w:proofErr w:type="spellEnd"/>
-            <w:r>
-              <w:rPr>
-                <w:i/>
-                <w14:ligatures w14:val="standard"/>
-              </w:rPr>
-              <w:t>. ACM</w:t>
-            </w:r>
-            <w:r>
-              <w:rPr>
-                <w14:ligatures w14:val="standard"/>
-              </w:rPr>
-              <w:t xml:space="preserve"> 50, 1 (Jan. 2007), 36–44. DOI: http://dx.doi.org/10.1145/1188913.1188915</w:t>
-            </w:r>
-          </w:p>
-        </w:tc>
-      </w:tr>
-      <w:tr>
-        <w:tc>
-          <w:tcPr>
-            <w:tcW w:w="0" w:type="auto"/>
-            <w:tcMar>
-              <w:right w:w="40" w:type="dxa"/>
-            </w:tcMar>
-          </w:tcPr>
-          <w:p>
-            <w:pPr>
-              <w:pStyle w:val="Bibentry"/>
-              <w:rPr>
-                <w:rFonts w:cs="Times New Roman"/>
-                <w14:ligatures w14:val="standard"/>
-              </w:rPr>
-            </w:pPr>
-            <w:r>
-              <w:rPr>
-                <w:rFonts w:cs="Times New Roman"/>
-                <w14:ligatures w14:val="standard"/>
-              </w:rPr>
-              <w:t>[2]</w:t>
-            </w:r>
-          </w:p>
-        </w:tc>
-        <w:tc>
-          <w:tcPr>
-            <w:tcW w:w="0" w:type="auto"/>
-            <w:tcMar>
-              <w:left w:w="40" w:type="dxa"/>
-            </w:tcMar>
-          </w:tcPr>
-          <w:p>
-            <w:pPr>
-              <w:pStyle w:val="Bibentry"/>
-              <w:jc w:val="both"/>
-              <w:rPr>
-                <w14:ligatures w14:val="standard"/>
-              </w:rPr>
-            </w:pPr>
-            <w:bookmarkStart w:id="16" w:name="AU12"/>
-            <w:r>
-              <w:rPr>
-                <w:rStyle w:val="FirstName"/>
-                <w14:ligatures w14:val="standard"/>
-              </w:rPr>
-              <w:t>I. F.</w:t>
-            </w:r>
-            <w:r>
-              <w:rPr>
-                <w14:ligatures w14:val="standard"/>
-              </w:rPr>
-              <w:t xml:space="preserve"> </w:t>
-            </w:r>
-            <w:proofErr w:type="spellStart"/>
-            <w:r>
-              <w:rPr>
-                <w:rStyle w:val="Surname"/>
-                <w14:ligatures w14:val="standard"/>
-              </w:rPr>
-              <w:t>Akyildiz</w:t>
-            </w:r>
-            <w:bookmarkEnd w:id="16"/>
-            <w:proofErr w:type="spellEnd"/>
-            <w:r>
-              <w:rPr>
-                <w:lang w:eastAsia="it-IT"/>
-                <w14:ligatures w14:val="standard"/>
-              </w:rPr>
-              <w:t xml:space="preserve">, </w:t>
-            </w:r>
-            <w:bookmarkStart w:id="17" w:name="AU13"/>
-            <w:r>
-              <w:rPr>
-                <w:rStyle w:val="FirstName"/>
-                <w14:ligatures w14:val="standard"/>
-              </w:rPr>
-              <w:t>W.</w:t>
-            </w:r>
-            <w:r>
-              <w:rPr>
-                <w14:ligatures w14:val="standard"/>
-              </w:rPr>
-              <w:t xml:space="preserve"> </w:t>
-            </w:r>
-            <w:r>
-              <w:rPr>
-                <w:rStyle w:val="Surname"/>
-                <w14:ligatures w14:val="standard"/>
-              </w:rPr>
-              <w:t>Su</w:t>
-            </w:r>
-            <w:bookmarkEnd w:id="17"/>
-            <w:r>
-              <w:rPr>
-                <w:lang w:eastAsia="it-IT"/>
-                <w14:ligatures w14:val="standard"/>
-              </w:rPr>
-              <w:t xml:space="preserve">, </w:t>
-            </w:r>
-            <w:bookmarkStart w:id="18" w:name="AU14"/>
-            <w:r>
-              <w:rPr>
-                <w:rStyle w:val="FirstName"/>
-                <w14:ligatures w14:val="standard"/>
-              </w:rPr>
-              <w:t>Y.</w:t>
-            </w:r>
-            <w:r>
-              <w:rPr>
-                <w14:ligatures w14:val="standard"/>
-              </w:rPr>
-              <w:t xml:space="preserve"> </w:t>
-            </w:r>
-            <w:proofErr w:type="spellStart"/>
-            <w:r>
-              <w:rPr>
-                <w:rStyle w:val="Surname"/>
-                <w14:ligatures w14:val="standard"/>
-              </w:rPr>
-              <w:t>Sankarasubramaniam</w:t>
-            </w:r>
-            <w:bookmarkEnd w:id="18"/>
-            <w:proofErr w:type="spellEnd"/>
-            <w:r>
-              <w:rPr>
-                <w:lang w:eastAsia="it-IT"/>
-                <w14:ligatures w14:val="standard"/>
-              </w:rPr>
-              <w:t xml:space="preserve">, and </w:t>
-            </w:r>
-            <w:bookmarkStart w:id="19" w:name="AU15"/>
-            <w:r>
-              <w:rPr>
-                <w:rStyle w:val="FirstName"/>
-                <w14:ligatures w14:val="standard"/>
-              </w:rPr>
-              <w:t>E.</w:t>
-            </w:r>
-            <w:r>
-              <w:rPr>
-                <w14:ligatures w14:val="standard"/>
-              </w:rPr>
-              <w:t xml:space="preserve"> </w:t>
-            </w:r>
-            <w:proofErr w:type="spellStart"/>
-            <w:r>
-              <w:rPr>
-                <w:rStyle w:val="Surname"/>
-                <w14:ligatures w14:val="standard"/>
-              </w:rPr>
-              <w:t>Cayirci</w:t>
-            </w:r>
-            <w:bookmarkEnd w:id="19"/>
-            <w:proofErr w:type="spellEnd"/>
-            <w:r>
-              <w:rPr>
-                <w:lang w:eastAsia="it-IT"/>
-                <w14:ligatures w14:val="standard"/>
-              </w:rPr>
-              <w:t xml:space="preserve">. </w:t>
-            </w:r>
-            <w:r>
-              <w:rPr>
-                <w:rStyle w:val="Year"/>
-                <w14:ligatures w14:val="standard"/>
-              </w:rPr>
-              <w:t>2002</w:t>
-            </w:r>
-            <w:r>
-              <w:rPr>
-                <w:lang w:eastAsia="it-IT"/>
-                <w14:ligatures w14:val="standard"/>
-              </w:rPr>
-              <w:t xml:space="preserve">. </w:t>
-            </w:r>
-            <w:r>
-              <w:rPr>
-                <w:rStyle w:val="ArticleTitle"/>
-                <w14:ligatures w14:val="standard"/>
-              </w:rPr>
-              <w:t>Wireless Sensor Networks: A Survey</w:t>
-            </w:r>
-            <w:r>
-              <w:rPr>
-                <w:lang w:eastAsia="it-IT"/>
-                <w14:ligatures w14:val="standard"/>
-              </w:rPr>
-              <w:t>.</w:t>
-            </w:r>
-            <w:r>
-              <w:rPr>
-                <w:i/>
-                <w14:ligatures w14:val="standard"/>
-              </w:rPr>
-              <w:t xml:space="preserve"> Comm. ACM</w:t>
-            </w:r>
-            <w:r>
-              <w:rPr>
-                <w14:ligatures w14:val="standard"/>
-              </w:rPr>
-              <w:t xml:space="preserve"> 38, 4 (2002), 393–422.</w:t>
-            </w:r>
-          </w:p>
-        </w:tc>
-      </w:tr>
-      <w:tr>
-        <w:tc>
-          <w:tcPr>
-            <w:tcW w:w="0" w:type="auto"/>
-            <w:tcMar>
-              <w:right w:w="40" w:type="dxa"/>
-            </w:tcMar>
-          </w:tcPr>
-          <w:p>
-            <w:pPr>
-              <w:pStyle w:val="Bibentry"/>
-              <w:rPr>
-                <w:rFonts w:cs="Times New Roman"/>
-                <w14:ligatures w14:val="standard"/>
-              </w:rPr>
-            </w:pPr>
-            <w:r>
-              <w:rPr>
-                <w:rFonts w:cs="Times New Roman"/>
-                <w14:ligatures w14:val="standard"/>
-              </w:rPr>
-              <w:t>[3]</w:t>
-            </w:r>
-          </w:p>
-        </w:tc>
-        <w:tc>
-          <w:tcPr>
-            <w:tcW w:w="0" w:type="auto"/>
-            <w:tcMar>
-              <w:left w:w="40" w:type="dxa"/>
-            </w:tcMar>
-          </w:tcPr>
-          <w:p>
-            <w:pPr>
-              <w:pStyle w:val="Bibentry"/>
-              <w:jc w:val="both"/>
-              <w:rPr>
-                <w:lang w:eastAsia="it-IT"/>
-                <w14:ligatures w14:val="standard"/>
-              </w:rPr>
-            </w:pPr>
-            <w:bookmarkStart w:id="20" w:name="AU16"/>
-            <w:r>
-              <w:rPr>
-                <w:rStyle w:val="FirstName"/>
-                <w14:ligatures w14:val="standard"/>
-              </w:rPr>
-              <w:t>David A.</w:t>
-            </w:r>
-            <w:r>
-              <w:rPr>
-                <w14:ligatures w14:val="standard"/>
-              </w:rPr>
-              <w:t xml:space="preserve"> </w:t>
-            </w:r>
-            <w:proofErr w:type="spellStart"/>
-            <w:r>
-              <w:rPr>
-                <w:rStyle w:val="Surname"/>
-                <w14:ligatures w14:val="standard"/>
-              </w:rPr>
-              <w:t>Anisi</w:t>
-            </w:r>
-            <w:bookmarkEnd w:id="20"/>
-            <w:proofErr w:type="spellEnd"/>
-            <w:r>
-              <w:rPr>
-                <w:lang w:eastAsia="it-IT"/>
-                <w14:ligatures w14:val="standard"/>
-              </w:rPr>
-              <w:t xml:space="preserve">. </w:t>
-            </w:r>
-            <w:r>
-              <w:rPr>
-                <w:rStyle w:val="Year"/>
-                <w14:ligatures w14:val="standard"/>
-              </w:rPr>
-              <w:t>2003</w:t>
-            </w:r>
-            <w:r>
-              <w:rPr>
-                <w:lang w:eastAsia="it-IT"/>
-                <w14:ligatures w14:val="standard"/>
-              </w:rPr>
-              <w:t xml:space="preserve">. </w:t>
-            </w:r>
-            <w:r>
-              <w:rPr>
-                <w:rStyle w:val="ArticleTitle"/>
-                <w:i/>
-                <w14:ligatures w14:val="standard"/>
-              </w:rPr>
-              <w:t>Optimal Motion Control of a Ground Vehicle</w:t>
-            </w:r>
-            <w:r>
-              <w:rPr>
-                <w:rStyle w:val="ArticleTitle"/>
-                <w14:ligatures w14:val="standard"/>
-              </w:rPr>
-              <w:t>.</w:t>
-            </w:r>
-            <w:r>
-              <w:rPr>
-                <w:lang w:eastAsia="it-IT"/>
-                <w14:ligatures w14:val="standard"/>
-              </w:rPr>
-              <w:t xml:space="preserve"> Master’s thesis. Royal Institute of Technology (KTH), Stockholm, Sweden.</w:t>
-            </w:r>
-          </w:p>
-        </w:tc>
-      </w:tr>
-      <w:tr>
-        <w:tc>
-          <w:tcPr>
-            <w:tcW w:w="0" w:type="auto"/>
-            <w:tcMar>
-              <w:right w:w="40" w:type="dxa"/>
-            </w:tcMar>
-          </w:tcPr>
-          <w:p>
-            <w:pPr>
-              <w:pStyle w:val="Bibentry"/>
-              <w:rPr>
-                <w:rFonts w:cs="Times New Roman"/>
-                <w14:ligatures w14:val="standard"/>
-              </w:rPr>
-            </w:pPr>
-            <w:r>
-              <w:rPr>
-                <w:rFonts w:cs="Times New Roman"/>
-                <w14:ligatures w14:val="standard"/>
-              </w:rPr>
-              <w:t>[4]</w:t>
-            </w:r>
-          </w:p>
-        </w:tc>
-        <w:tc>
-          <w:tcPr>
-            <w:tcW w:w="0" w:type="auto"/>
-            <w:tcMar>
-              <w:left w:w="40" w:type="dxa"/>
-            </w:tcMar>
-          </w:tcPr>
-          <w:p>
-            <w:pPr>
-              <w:pStyle w:val="Bibentry"/>
-              <w:jc w:val="both"/>
-              <w:rPr>
-                <w14:ligatures w14:val="standard"/>
-              </w:rPr>
-            </w:pPr>
-            <w:bookmarkStart w:id="21" w:name="AU17"/>
-            <w:r>
-              <w:rPr>
-                <w:rStyle w:val="FirstName"/>
-                <w14:ligatures w14:val="standard"/>
-              </w:rPr>
-              <w:t>P.</w:t>
-            </w:r>
-            <w:r>
-              <w:rPr>
-                <w14:ligatures w14:val="standard"/>
-              </w:rPr>
-              <w:t xml:space="preserve"> </w:t>
-            </w:r>
-            <w:proofErr w:type="spellStart"/>
-            <w:r>
-              <w:rPr>
-                <w:rStyle w:val="Surname"/>
-                <w14:ligatures w14:val="standard"/>
-              </w:rPr>
-              <w:t>Bahl</w:t>
-            </w:r>
-            <w:bookmarkEnd w:id="21"/>
-            <w:proofErr w:type="spellEnd"/>
-            <w:r>
-              <w:rPr>
-                <w:lang w:eastAsia="it-IT"/>
-                <w14:ligatures w14:val="standard"/>
-              </w:rPr>
-              <w:t xml:space="preserve">, </w:t>
-            </w:r>
-            <w:bookmarkStart w:id="22" w:name="AU18"/>
-            <w:r>
-              <w:rPr>
-                <w:rStyle w:val="FirstName"/>
-                <w14:ligatures w14:val="standard"/>
-              </w:rPr>
-              <w:t>R.</w:t>
-            </w:r>
-            <w:r>
-              <w:rPr>
-                <w14:ligatures w14:val="standard"/>
-              </w:rPr>
-              <w:t xml:space="preserve"> </w:t>
-            </w:r>
-            <w:r>
-              <w:rPr>
-                <w:rStyle w:val="Surname"/>
-                <w14:ligatures w14:val="standard"/>
-              </w:rPr>
-              <w:t>Chancre</w:t>
-            </w:r>
-            <w:bookmarkEnd w:id="22"/>
-            <w:r>
-              <w:rPr>
-                <w:lang w:eastAsia="it-IT"/>
-                <w14:ligatures w14:val="standard"/>
-              </w:rPr>
-              <w:t xml:space="preserve">, and </w:t>
-            </w:r>
-            <w:bookmarkStart w:id="23" w:name="AU19"/>
-            <w:r>
-              <w:rPr>
-                <w:rStyle w:val="FirstName"/>
-                <w14:ligatures w14:val="standard"/>
-              </w:rPr>
-              <w:t>J.</w:t>
-            </w:r>
-            <w:r>
-              <w:rPr>
-                <w14:ligatures w14:val="standard"/>
-              </w:rPr>
-              <w:t xml:space="preserve"> </w:t>
-            </w:r>
-            <w:r>
-              <w:rPr>
-                <w:rStyle w:val="Surname"/>
-                <w14:ligatures w14:val="standard"/>
-              </w:rPr>
-              <w:t>Dungeon</w:t>
-            </w:r>
-            <w:bookmarkEnd w:id="23"/>
-            <w:r>
-              <w:rPr>
-                <w:lang w:eastAsia="it-IT"/>
-                <w14:ligatures w14:val="standard"/>
-              </w:rPr>
-              <w:t xml:space="preserve">. </w:t>
-            </w:r>
-            <w:r>
-              <w:rPr>
-                <w:rStyle w:val="Year"/>
-                <w14:ligatures w14:val="standard"/>
-              </w:rPr>
-              <w:t>2004</w:t>
-            </w:r>
-            <w:r>
-              <w:rPr>
-                <w:lang w:eastAsia="it-IT"/>
-                <w14:ligatures w14:val="standard"/>
-              </w:rPr>
-              <w:t xml:space="preserve">. </w:t>
-            </w:r>
-            <w:r>
-              <w:rPr>
-                <w:rStyle w:val="ArticleTitle"/>
-                <w14:ligatures w14:val="standard"/>
-              </w:rPr>
-              <w:t>SSCH: Slotted Seeded Channel Hopping for Capacity Improvement in IEEE 802.</w:t>
-            </w:r>
-            <w:r>
-              <w:rPr>
-                <w:lang w:eastAsia="it-IT"/>
-                <w14:ligatures w14:val="standard"/>
-              </w:rPr>
-              <w:t>11 Ad-Hoc Wireless Networks. In</w:t>
-            </w:r>
-            <w:r>
-              <w:rPr>
-                <w14:ligatures w14:val="standard"/>
-              </w:rPr>
-              <w:t xml:space="preserve"> </w:t>
-            </w:r>
-            <w:r>
-              <w:rPr>
-                <w:i/>
-                <w14:ligatures w14:val="standard"/>
-              </w:rPr>
-              <w:t>Proceeding of the 10th International Conference on Mobile Computing and Networking</w:t>
-            </w:r>
-            <w:r>
-              <w:rPr>
-                <w14:ligatures w14:val="standard"/>
-              </w:rPr>
-              <w:t xml:space="preserve"> (MobiCom’04). ACM, New York, NY, 112–117.</w:t>
-            </w:r>
-          </w:p>
-        </w:tc>
-      </w:tr>
-      <w:tr>
-        <w:tc>
-          <w:tcPr>
-            <w:tcW w:w="0" w:type="auto"/>
-            <w:tcMar>
-              <w:right w:w="40" w:type="dxa"/>
-            </w:tcMar>
-          </w:tcPr>
-          <w:p>
-            <w:pPr>
-              <w:pStyle w:val="Bibentry"/>
-              <w:rPr>
-                <w:rFonts w:cs="Times New Roman"/>
-                <w14:ligatures w14:val="standard"/>
-              </w:rPr>
-            </w:pPr>
-            <w:r>
-              <w:rPr>
-                <w:rFonts w:cs="Times New Roman"/>
-                <w14:ligatures w14:val="standard"/>
-              </w:rPr>
-              <w:t>[5]</w:t>
-            </w:r>
-          </w:p>
-        </w:tc>
-        <w:tc>
-          <w:tcPr>
-            <w:tcW w:w="0" w:type="auto"/>
-            <w:tcMar>
-              <w:left w:w="40" w:type="dxa"/>
-            </w:tcMar>
-          </w:tcPr>
-          <w:p>
-            <w:pPr>
-              <w:pStyle w:val="Bibentry"/>
-              <w:jc w:val="both"/>
-              <w:rPr>
-                <w:lang w:eastAsia="it-IT"/>
-                <w14:ligatures w14:val="standard"/>
-              </w:rPr>
-            </w:pPr>
-            <w:bookmarkStart w:id="24" w:name="AU20"/>
-            <w:r>
-              <w:rPr>
-                <w:rStyle w:val="FirstName"/>
-                <w14:ligatures w14:val="standard"/>
-              </w:rPr>
-              <w:t>Kenneth L.</w:t>
-            </w:r>
-            <w:r>
-              <w:rPr>
-                <w14:ligatures w14:val="standard"/>
-              </w:rPr>
-              <w:t xml:space="preserve"> </w:t>
-            </w:r>
-            <w:r>
-              <w:rPr>
-                <w:rStyle w:val="Surname"/>
-                <w14:ligatures w14:val="standard"/>
-              </w:rPr>
-              <w:t>Clarkson</w:t>
-            </w:r>
-            <w:bookmarkEnd w:id="24"/>
-            <w:r>
-              <w:rPr>
-                <w:lang w:eastAsia="it-IT"/>
-                <w14:ligatures w14:val="standard"/>
-              </w:rPr>
-              <w:t xml:space="preserve">. </w:t>
-            </w:r>
-            <w:r>
-              <w:rPr>
-                <w:rStyle w:val="Year"/>
-                <w14:ligatures w14:val="standard"/>
-              </w:rPr>
-              <w:t>1985</w:t>
-            </w:r>
-            <w:r>
-              <w:rPr>
-                <w:lang w:eastAsia="it-IT"/>
-                <w14:ligatures w14:val="standard"/>
-              </w:rPr>
-              <w:t xml:space="preserve">. </w:t>
-            </w:r>
-            <w:r>
-              <w:rPr>
-                <w:rStyle w:val="ArticleTitle"/>
-                <w:i/>
-                <w14:ligatures w14:val="standard"/>
-              </w:rPr>
-              <w:t>Algorithms for Closest-Point Problems (Computational Geometry)</w:t>
-            </w:r>
-            <w:r>
-              <w:rPr>
-                <w:rStyle w:val="ArticleTitle"/>
-                <w14:ligatures w14:val="standard"/>
-              </w:rPr>
-              <w:t>. Ph.D.</w:t>
-            </w:r>
-            <w:r>
-              <w:rPr>
-                <w:lang w:eastAsia="it-IT"/>
-                <w14:ligatures w14:val="standard"/>
-              </w:rPr>
-              <w:t xml:space="preserve"> Dissertation. Stanford University, Palo Alto, CA. UMI Order Number: AAT 8506171.</w:t>
-            </w:r>
-          </w:p>
-        </w:tc>
-      </w:tr>
-      <w:tr>
-        <w:tc>
-          <w:tcPr>
-            <w:tcW w:w="0" w:type="auto"/>
-            <w:tcMar>
-              <w:right w:w="40" w:type="dxa"/>
-            </w:tcMar>
-          </w:tcPr>
-          <w:p>
-            <w:pPr>
-              <w:pStyle w:val="Bibentry"/>
-              <w:rPr>
-                <w:rFonts w:cs="Times New Roman"/>
-                <w14:ligatures w14:val="standard"/>
-              </w:rPr>
-            </w:pPr>
-            <w:r>
-              <w:rPr>
-                <w:rFonts w:cs="Times New Roman"/>
-                <w14:ligatures w14:val="standard"/>
-              </w:rPr>
-              <w:t>[6]</w:t>
-            </w:r>
-          </w:p>
-        </w:tc>
-        <w:tc>
-          <w:tcPr>
-            <w:tcW w:w="0" w:type="auto"/>
-            <w:tcMar>
-              <w:left w:w="40" w:type="dxa"/>
-            </w:tcMar>
-          </w:tcPr>
-          <w:p>
-            <w:pPr>
-              <w:pStyle w:val="Bibentry"/>
-              <w:jc w:val="both"/>
-              <w:rPr>
-                <w14:ligatures w14:val="standard"/>
-              </w:rPr>
-            </w:pPr>
-            <w:bookmarkStart w:id="25" w:name="AU21"/>
-            <w:r>
-              <w:rPr>
-                <w:rStyle w:val="FirstName"/>
-                <w14:ligatures w14:val="standard"/>
-              </w:rPr>
-              <w:t>Jacques</w:t>
-            </w:r>
-            <w:r>
-              <w:rPr>
-                <w14:ligatures w14:val="standard"/>
-              </w:rPr>
-              <w:t xml:space="preserve"> </w:t>
-            </w:r>
-            <w:r>
-              <w:rPr>
-                <w:rStyle w:val="Surname"/>
-                <w14:ligatures w14:val="standard"/>
-              </w:rPr>
-              <w:t>Cohen</w:t>
-            </w:r>
-            <w:bookmarkEnd w:id="25"/>
-            <w:r>
-              <w:rPr>
-                <w:lang w:eastAsia="it-IT"/>
-                <w14:ligatures w14:val="standard"/>
-              </w:rPr>
-              <w:t xml:space="preserve"> (Ed.). </w:t>
-            </w:r>
-            <w:r>
-              <w:rPr>
-                <w:rStyle w:val="Year"/>
-                <w14:ligatures w14:val="standard"/>
-              </w:rPr>
-              <w:t>1996</w:t>
-            </w:r>
-            <w:r>
-              <w:rPr>
-                <w:lang w:eastAsia="it-IT"/>
-                <w14:ligatures w14:val="standard"/>
-              </w:rPr>
-              <w:t xml:space="preserve">. </w:t>
-            </w:r>
-            <w:r>
-              <w:rPr>
-                <w:rStyle w:val="ArticleTitle"/>
-                <w14:ligatures w14:val="standard"/>
-              </w:rPr>
-              <w:t>Special Issue: Digital Libraries</w:t>
-            </w:r>
-            <w:r>
-              <w:rPr>
-                <w14:ligatures w14:val="standard"/>
-              </w:rPr>
-              <w:t xml:space="preserve">. </w:t>
-            </w:r>
-            <w:proofErr w:type="spellStart"/>
-            <w:r>
-              <w:rPr>
-                <w:i/>
-                <w14:ligatures w14:val="standard"/>
-              </w:rPr>
-              <w:t>Commun</w:t>
-            </w:r>
-            <w:proofErr w:type="spellEnd"/>
-            <w:r>
-              <w:rPr>
-                <w:i/>
-                <w14:ligatures w14:val="standard"/>
-              </w:rPr>
-              <w:t>. ACM</w:t>
-            </w:r>
-            <w:r>
-              <w:rPr>
-                <w14:ligatures w14:val="standard"/>
-              </w:rPr>
-              <w:t xml:space="preserve"> 39, 11 (Nov. 1996).</w:t>
-            </w:r>
-          </w:p>
-        </w:tc>
-      </w:tr>
-      <w:tr>
-        <w:tc>
-          <w:tcPr>
-            <w:tcW w:w="0" w:type="auto"/>
-            <w:tcMar>
-              <w:right w:w="40" w:type="dxa"/>
-            </w:tcMar>
-          </w:tcPr>
-          <w:p>
-            <w:pPr>
-              <w:pStyle w:val="Bibentry"/>
-              <w:rPr>
-                <w:rFonts w:cs="Times New Roman"/>
-                <w14:ligatures w14:val="standard"/>
-              </w:rPr>
-            </w:pPr>
-            <w:r>
-              <w:rPr>
-                <w:rFonts w:cs="Times New Roman"/>
-                <w14:ligatures w14:val="standard"/>
-              </w:rPr>
-              <w:t>[7]</w:t>
-            </w:r>
-          </w:p>
-        </w:tc>
-        <w:tc>
-          <w:tcPr>
-            <w:tcW w:w="0" w:type="auto"/>
-            <w:tcMar>
-              <w:left w:w="40" w:type="dxa"/>
-            </w:tcMar>
-          </w:tcPr>
-          <w:p>
-            <w:pPr>
-              <w:pStyle w:val="Bibentry"/>
-              <w:jc w:val="both"/>
-              <w:rPr>
-                <w14:ligatures w14:val="standard"/>
-              </w:rPr>
-            </w:pPr>
-            <w:bookmarkStart w:id="26" w:name="AU22"/>
-            <w:r>
-              <w:rPr>
-                <w:rStyle w:val="FirstName"/>
-                <w14:ligatures w14:val="standard"/>
-              </w:rPr>
-              <w:t>Bruce P.</w:t>
-            </w:r>
-            <w:r>
-              <w:rPr>
-                <w14:ligatures w14:val="standard"/>
-              </w:rPr>
-              <w:t xml:space="preserve"> </w:t>
-            </w:r>
-            <w:r>
-              <w:rPr>
-                <w:rStyle w:val="Surname"/>
-                <w14:ligatures w14:val="standard"/>
-              </w:rPr>
-              <w:t>Douglass</w:t>
-            </w:r>
-            <w:bookmarkEnd w:id="26"/>
-            <w:r>
-              <w:rPr>
-                <w:lang w:eastAsia="it-IT"/>
-                <w14:ligatures w14:val="standard"/>
-              </w:rPr>
-              <w:t xml:space="preserve">. </w:t>
-            </w:r>
-            <w:r>
-              <w:rPr>
-                <w:rStyle w:val="Year"/>
-                <w14:ligatures w14:val="standard"/>
-              </w:rPr>
-              <w:t>1998</w:t>
-            </w:r>
-            <w:r>
-              <w:rPr>
-                <w:lang w:eastAsia="it-IT"/>
-                <w14:ligatures w14:val="standard"/>
-              </w:rPr>
-              <w:t xml:space="preserve">. </w:t>
-            </w:r>
-            <w:proofErr w:type="spellStart"/>
-            <w:r>
-              <w:rPr>
-                <w:rStyle w:val="ArticleTitle"/>
-                <w14:ligatures w14:val="standard"/>
-              </w:rPr>
-              <w:t>Statecarts</w:t>
-            </w:r>
-            <w:proofErr w:type="spellEnd"/>
-            <w:r>
-              <w:rPr>
-                <w:rStyle w:val="ArticleTitle"/>
-                <w14:ligatures w14:val="standard"/>
-              </w:rPr>
-              <w:t xml:space="preserve"> in use: structured analysis and object-orientation.</w:t>
-            </w:r>
-            <w:r>
-              <w:rPr>
-                <w:lang w:eastAsia="it-IT"/>
-                <w14:ligatures w14:val="standard"/>
-              </w:rPr>
-              <w:t xml:space="preserve"> In</w:t>
-            </w:r>
-            <w:r>
-              <w:rPr>
-                <w:i/>
-                <w14:ligatures w14:val="standard"/>
-              </w:rPr>
-              <w:t xml:space="preserve"> Lectures on Embedded Systems</w:t>
-            </w:r>
-            <w:r>
-              <w:rPr>
-                <w14:ligatures w14:val="standard"/>
-              </w:rPr>
-              <w:t xml:space="preserve">, Grzegorz </w:t>
-            </w:r>
-            <w:proofErr w:type="spellStart"/>
-            <w:r>
-              <w:rPr>
-                <w14:ligatures w14:val="standard"/>
-              </w:rPr>
-              <w:t>Rozenberg</w:t>
-            </w:r>
-            <w:proofErr w:type="spellEnd"/>
-            <w:r>
-              <w:rPr>
-                <w14:ligatures w14:val="standard"/>
-              </w:rPr>
-              <w:t xml:space="preserve"> and Frits W. </w:t>
-            </w:r>
-            <w:proofErr w:type="spellStart"/>
-            <w:r>
-              <w:rPr>
-                <w14:ligatures w14:val="standard"/>
-              </w:rPr>
-              <w:t>Vaandrager</w:t>
-            </w:r>
-            <w:proofErr w:type="spellEnd"/>
-            <w:r>
-              <w:rPr>
-                <w14:ligatures w14:val="standard"/>
-              </w:rPr>
-              <w:t xml:space="preserve"> (Eds.). Lecture Notes in Computer Science, Vol. 1494. Springer-Verlag, London, 368–394. DOI: http://dx.doi.org/10.1007/3-540-65193-429</w:t>
-            </w:r>
-          </w:p>
-        </w:tc>
-      </w:tr>
-      <w:tr>
-        <w:tc>
-          <w:tcPr>
-            <w:tcW w:w="0" w:type="auto"/>
-            <w:tcMar>
-              <w:right w:w="40" w:type="dxa"/>
-            </w:tcMar>
-          </w:tcPr>
-          <w:p>
-            <w:pPr>
-              <w:pStyle w:val="Bibentry"/>
-              <w:rPr>
-                <w:rFonts w:cs="Times New Roman"/>
-                <w14:ligatures w14:val="standard"/>
-              </w:rPr>
-            </w:pPr>
-            <w:r>
-              <w:rPr>
-                <w:rFonts w:cs="Times New Roman"/>
-                <w14:ligatures w14:val="standard"/>
-              </w:rPr>
-              <w:t>[8]</w:t>
-            </w:r>
-          </w:p>
-        </w:tc>
-        <w:tc>
-          <w:tcPr>
-            <w:tcW w:w="0" w:type="auto"/>
-            <w:tcMar>
-              <w:left w:w="40" w:type="dxa"/>
-            </w:tcMar>
-          </w:tcPr>
-          <w:p>
-            <w:pPr>
-              <w:pStyle w:val="Bibentry"/>
-              <w:jc w:val="both"/>
-              <w:rPr>
-                <w14:ligatures w14:val="standard"/>
-              </w:rPr>
-            </w:pPr>
-            <w:bookmarkStart w:id="27" w:name="AU23"/>
-            <w:r>
-              <w:rPr>
-                <w:rStyle w:val="FirstName"/>
-                <w14:ligatures w14:val="standard"/>
-              </w:rPr>
-              <w:t>Ian</w:t>
-            </w:r>
-            <w:r>
-              <w:rPr>
-                <w14:ligatures w14:val="standard"/>
-              </w:rPr>
-              <w:t xml:space="preserve"> </w:t>
-            </w:r>
-            <w:r>
-              <w:rPr>
-                <w:rStyle w:val="Surname"/>
-                <w14:ligatures w14:val="standard"/>
-              </w:rPr>
-              <w:t>Editor</w:t>
-            </w:r>
-            <w:bookmarkEnd w:id="27"/>
-            <w:r>
-              <w:rPr>
-                <w:lang w:eastAsia="it-IT"/>
-                <w14:ligatures w14:val="standard"/>
-              </w:rPr>
-              <w:t xml:space="preserve"> (Ed.). </w:t>
-            </w:r>
-            <w:r>
-              <w:rPr>
-                <w:rStyle w:val="Year"/>
-                <w14:ligatures w14:val="standard"/>
-              </w:rPr>
-              <w:t>2008</w:t>
-            </w:r>
-            <w:r>
-              <w:rPr>
-                <w:lang w:eastAsia="it-IT"/>
-                <w14:ligatures w14:val="standard"/>
-              </w:rPr>
-              <w:t xml:space="preserve">. </w:t>
-            </w:r>
-            <w:r>
-              <w:rPr>
-                <w:rStyle w:val="ArticleTitle"/>
-                <w:i/>
-                <w14:ligatures w14:val="standard"/>
-              </w:rPr>
-              <w:t>The title of book two</w:t>
-            </w:r>
-            <w:r>
-              <w:rPr>
-                <w:rStyle w:val="ArticleTitle"/>
-                <w14:ligatures w14:val="standard"/>
-              </w:rPr>
-              <w:t xml:space="preserve"> (2nd. ed.).</w:t>
-            </w:r>
-            <w:r>
-              <w:rPr>
-                <w:lang w:eastAsia="it-IT"/>
-                <w14:ligatures w14:val="standard"/>
-              </w:rPr>
-              <w:t xml:space="preserve"> University of Chicago Press, Chicago, Chapter 100. </w:t>
-            </w:r>
-            <w:r>
-              <w:rPr>
-                <w14:ligatures w14:val="standard"/>
-              </w:rPr>
-              <w:t xml:space="preserve">DOI: </w:t>
-            </w:r>
-            <w:hyperlink r:id="rId18" w:history="1">
-              <w:r>
-                <w:rPr>
-                  <w:rStyle w:val="Hyperlink"/>
-                  <w14:ligatures w14:val="standard"/>
-                </w:rPr>
-                <w:t>http://dx.doi.org/10.1007/3-540-09237-4</w:t>
-              </w:r>
-            </w:hyperlink>
-          </w:p>
-          <w:p>
-            <w:pPr>
-              <w:pStyle w:val="Bibentry"/>
-              <w:jc w:val="both"/>
-              <w:rPr>
-                <w14:ligatures w14:val="standard"/>
-              </w:rPr>
-            </w:pPr>
-          </w:p>
-          <w:p>
-            <w:pPr>
-              <w:pStyle w:val="Bibentry"/>
-              <w:jc w:val="both"/>
-              <w:rPr>
-                <w14:ligatures w14:val="standard"/>
-              </w:rPr>
-            </w:pPr>
-          </w:p>
-        </w:tc>
-      </w:tr>
+    <w:p>
+      <w:pPr>
+        <w:pStyle w:val="EndNoteBibliography"/>
+        <w:ind w:left="720" w:hanging="720"/>
+      </w:pPr>
+      <w:r>
+        <w:fldChar w:fldCharType="begin"/>
+      </w:r>
+      <w:r>
+        <w:instrText xml:space="preserve"> ADDIN EN.REFLIST </w:instrText>
+      </w:r>
+      <w:r>
+        <w:fldChar w:fldCharType="separate"/>
+      </w:r>
+      <w:bookmarkStart w:id="13" w:name="_ENREF_1"/>
+      <w:r>
+        <w:t>[1]</w:t>
+      </w:r>
+      <w:r>
+        <w:tab/>
+        <w:t>J. D. Burger, J. Henderson, G. Kim, and G. Zarrella, “Discriminating gender on Twitter,” in Proceedings of the Conference on Empirical Methods in Natural Language Processing, Edinburgh, United Kingdom, 2011, pp. 1301-1309.</w:t>
+      </w:r>
       <w:bookmarkEnd w:id="13"/>
-    </w:tbl>
+    </w:p>
     <w:p>
       <w:pPr>
         <w:pStyle w:val="EndNoteBibliography"/>
         <w:ind w:firstLine="0"/>
       </w:pPr>
+      <w:r>
+        <w:fldChar w:fldCharType="end"/>
+      </w:r>
     </w:p>
     <w:sectPr>
       <w:endnotePr>
@@ -17209,7 +16000,7 @@
 </file>
 
 <file path=customXml/itemProps2.xml><?xml version="1.0" encoding="utf-8"?>
-<ds:datastoreItem xmlns:ds="http://schemas.openxmlformats.org/officeDocument/2006/customXml" ds:itemID="{79D5EDF9-7442-417F-B7E1-9DDC27FA76CE}">
+<ds:datastoreItem xmlns:ds="http://schemas.openxmlformats.org/officeDocument/2006/customXml" ds:itemID="{6D82D7C6-BB5C-4BFD-B428-20118680A9EE}">
   <ds:schemaRefs>
     <ds:schemaRef ds:uri="http://schemas.openxmlformats.org/officeDocument/2006/bibliography"/>
   </ds:schemaRefs>

</xml_diff>